<commit_message>
Fixed description of distribution approximation; added intuitive description of \delta
</commit_message>
<xml_diff>
--- a/methods/methods_burdenEM.docx
+++ b/methods/methods_burdenEM.docx
@@ -416,6 +416,21 @@
               </m:r>
             </m:sub>
           </m:sSub>
+          <m:r>
+            <m:rPr>
+              <m:sty m:val="p"/>
+            </m:rPr>
+            <w:rPr>
+              <w:rFonts w:ascii="Cambria Math" w:eastAsiaTheme="minorEastAsia" w:hAnsi="Cambria Math"/>
+            </w:rPr>
+            <m:t>exp⁡</m:t>
+          </m:r>
+          <m:r>
+            <w:rPr>
+              <w:rFonts w:ascii="Cambria Math" w:eastAsiaTheme="minorEastAsia" w:hAnsi="Cambria Math"/>
+            </w:rPr>
+            <m:t>(</m:t>
+          </m:r>
           <m:sSub>
             <m:sSubPr>
               <m:ctrlPr>
@@ -446,6 +461,12 @@
             <w:rPr>
               <w:rFonts w:ascii="Cambria Math" w:eastAsiaTheme="minorEastAsia" w:hAnsi="Cambria Math"/>
             </w:rPr>
+            <m:t>)</m:t>
+          </m:r>
+          <m:r>
+            <w:rPr>
+              <w:rFonts w:ascii="Cambria Math" w:eastAsiaTheme="minorEastAsia" w:hAnsi="Cambria Math"/>
+            </w:rPr>
             <m:t>N)</m:t>
           </m:r>
         </m:oMath>
@@ -1458,7 +1479,53 @@
           <w:rFonts w:eastAsiaTheme="minorEastAsia"/>
           <w:color w:val="C45911" w:themeColor="accent2" w:themeShade="BF"/>
         </w:rPr>
-        <w:t xml:space="preserve">. [length of </w:t>
+        <w:t xml:space="preserve">. </w:t>
+      </w:r>
+      <w:r>
+        <w:rPr>
+          <w:rFonts w:eastAsiaTheme="minorEastAsia"/>
+          <w:color w:val="C45911" w:themeColor="accent2" w:themeShade="BF"/>
+        </w:rPr>
+        <w:t xml:space="preserve">Differences between rows of </w:t>
+      </w:r>
+      <m:oMath>
+        <m:r>
+          <w:rPr>
+            <w:rFonts w:ascii="Cambria Math" w:eastAsiaTheme="minorEastAsia" w:hAnsi="Cambria Math"/>
+            <w:color w:val="C45911" w:themeColor="accent2" w:themeShade="BF"/>
+          </w:rPr>
+          <m:t xml:space="preserve">δ </m:t>
+        </m:r>
+      </m:oMath>
+      <w:r>
+        <w:rPr>
+          <w:rFonts w:eastAsiaTheme="minorEastAsia"/>
+          <w:color w:val="C45911" w:themeColor="accent2" w:themeShade="BF"/>
+        </w:rPr>
+        <w:t xml:space="preserve">capture how the mixture weights, </w:t>
+      </w:r>
+      <w:proofErr w:type="gramStart"/>
+      <w:r>
+        <w:rPr>
+          <w:rFonts w:eastAsiaTheme="minorEastAsia"/>
+          <w:color w:val="C45911" w:themeColor="accent2" w:themeShade="BF"/>
+        </w:rPr>
+        <w:t>i.e.</w:t>
+      </w:r>
+      <w:proofErr w:type="gramEnd"/>
+      <w:r>
+        <w:rPr>
+          <w:rFonts w:eastAsiaTheme="minorEastAsia"/>
+          <w:color w:val="C45911" w:themeColor="accent2" w:themeShade="BF"/>
+        </w:rPr>
+        <w:t xml:space="preserve"> the distribution of effect sizes, varies across the gene-wise annotations. </w:t>
+      </w:r>
+      <w:r>
+        <w:rPr>
+          <w:rFonts w:eastAsiaTheme="minorEastAsia"/>
+          <w:color w:val="C45911" w:themeColor="accent2" w:themeShade="BF"/>
+        </w:rPr>
+        <w:t xml:space="preserve">length of </w:t>
       </w:r>
       <m:oMath>
         <m:sSub>
@@ -1528,11 +1595,14 @@
       </w:r>
       <w:proofErr w:type="gramStart"/>
       <w:r>
-        <w:t>i.e.</w:t>
+        <w:t>e.g.</w:t>
       </w:r>
       <w:proofErr w:type="gramEnd"/>
       <w:r>
-        <w:t xml:space="preserve"> constraint). </w:t>
+        <w:t xml:space="preserve"> </w:t>
+      </w:r>
+      <w:r>
+        <w:t xml:space="preserve">constraint). </w:t>
       </w:r>
     </w:p>
     <w:p/>
@@ -1668,39 +1738,8 @@
                   <w:rFonts w:ascii="Cambria Math" w:hAnsi="Cambria Math"/>
                   <w:vertAlign w:val="subscript"/>
                 </w:rPr>
-                <m:t>,z</m:t>
+                <m:t>,</m:t>
               </m:r>
-            </m:e>
-          </m:d>
-          <m:r>
-            <w:rPr>
-              <w:rFonts w:ascii="Cambria Math" w:hAnsi="Cambria Math"/>
-              <w:vertAlign w:val="subscript"/>
-            </w:rPr>
-            <m:t>=</m:t>
-          </m:r>
-          <m:nary>
-            <m:naryPr>
-              <m:chr m:val="∑"/>
-              <m:limLoc m:val="undOvr"/>
-              <m:ctrlPr>
-                <w:rPr>
-                  <w:rFonts w:ascii="Cambria Math" w:hAnsi="Cambria Math"/>
-                  <w:i/>
-                  <w:vertAlign w:val="subscript"/>
-                </w:rPr>
-              </m:ctrlPr>
-            </m:naryPr>
-            <m:sub>
-              <m:r>
-                <w:rPr>
-                  <w:rFonts w:ascii="Cambria Math" w:hAnsi="Cambria Math"/>
-                  <w:vertAlign w:val="subscript"/>
-                </w:rPr>
-                <m:t>g=1</m:t>
-              </m:r>
-            </m:sub>
-            <m:sup>
               <m:sSub>
                 <m:sSubPr>
                   <m:ctrlPr>
@@ -1717,7 +1756,7 @@
                       <w:rFonts w:ascii="Cambria Math" w:hAnsi="Cambria Math"/>
                       <w:vertAlign w:val="subscript"/>
                     </w:rPr>
-                    <m:t>n</m:t>
+                    <m:t>z</m:t>
                   </m:r>
                 </m:e>
                 <m:sub>
@@ -1730,6 +1769,65 @@
                   </m:r>
                 </m:sub>
               </m:sSub>
+            </m:e>
+          </m:d>
+          <m:r>
+            <w:rPr>
+              <w:rFonts w:ascii="Cambria Math" w:hAnsi="Cambria Math"/>
+              <w:vertAlign w:val="subscript"/>
+            </w:rPr>
+            <m:t>=</m:t>
+          </m:r>
+          <m:nary>
+            <m:naryPr>
+              <m:limLoc m:val="subSup"/>
+              <m:ctrlPr>
+                <w:rPr>
+                  <w:rFonts w:ascii="Cambria Math" w:hAnsi="Cambria Math"/>
+                  <w:i/>
+                  <w:vertAlign w:val="subscript"/>
+                </w:rPr>
+              </m:ctrlPr>
+            </m:naryPr>
+            <m:sub>
+              <m:sSub>
+                <m:sSubPr>
+                  <m:ctrlPr>
+                    <w:rPr>
+                      <w:rFonts w:ascii="Cambria Math" w:hAnsi="Cambria Math"/>
+                      <w:i/>
+                      <w:vertAlign w:val="subscript"/>
+                    </w:rPr>
+                  </m:ctrlPr>
+                </m:sSubPr>
+                <m:e>
+                  <m:r>
+                    <w:rPr>
+                      <w:rFonts w:ascii="Cambria Math" w:hAnsi="Cambria Math"/>
+                      <w:vertAlign w:val="subscript"/>
+                    </w:rPr>
+                    <m:t>γ</m:t>
+                  </m:r>
+                </m:e>
+                <m:sub>
+                  <m:r>
+                    <w:rPr>
+                      <w:rFonts w:ascii="Cambria Math" w:hAnsi="Cambria Math"/>
+                      <w:vertAlign w:val="subscript"/>
+                    </w:rPr>
+                    <m:t>g</m:t>
+                  </m:r>
+                </m:sub>
+              </m:sSub>
+            </m:sub>
+            <m:sup>
+              <m:r>
+                <w:rPr>
+                  <w:rFonts w:ascii="Cambria Math" w:hAnsi="Cambria Math"/>
+                  <w:vertAlign w:val="subscript"/>
+                </w:rPr>
+                <m:t xml:space="preserve"> </m:t>
+              </m:r>
             </m:sup>
             <m:e>
               <m:r>
@@ -1905,17 +2003,17 @@
                       <w:rFonts w:ascii="Cambria Math" w:hAnsi="Cambria Math"/>
                       <w:vertAlign w:val="subscript"/>
                     </w:rPr>
-                    <m:t>=</m:t>
-                  </m:r>
-                  <m:r>
-                    <w:rPr>
-                      <w:rFonts w:ascii="Cambria Math" w:hAnsi="Cambria Math"/>
-                      <w:vertAlign w:val="subscript"/>
-                    </w:rPr>
-                    <m:t>i</m:t>
+                    <m:t>=i</m:t>
                   </m:r>
                 </m:e>
               </m:d>
+              <m:r>
+                <w:rPr>
+                  <w:rFonts w:ascii="Cambria Math" w:eastAsiaTheme="minorEastAsia" w:hAnsi="Cambria Math"/>
+                  <w:vertAlign w:val="subscript"/>
+                </w:rPr>
+                <m:t>)</m:t>
+              </m:r>
             </m:e>
           </m:nary>
           <m:r>
@@ -1923,8 +2021,37 @@
               <w:rFonts w:ascii="Cambria Math" w:eastAsiaTheme="minorEastAsia" w:hAnsi="Cambria Math"/>
               <w:vertAlign w:val="subscript"/>
             </w:rPr>
-            <m:t>)</m:t>
+            <m:t>d</m:t>
           </m:r>
+          <m:sSub>
+            <m:sSubPr>
+              <m:ctrlPr>
+                <w:rPr>
+                  <w:rFonts w:ascii="Cambria Math" w:eastAsiaTheme="minorEastAsia" w:hAnsi="Cambria Math"/>
+                  <w:i/>
+                  <w:vertAlign w:val="subscript"/>
+                </w:rPr>
+              </m:ctrlPr>
+            </m:sSubPr>
+            <m:e>
+              <m:r>
+                <w:rPr>
+                  <w:rFonts w:ascii="Cambria Math" w:eastAsiaTheme="minorEastAsia" w:hAnsi="Cambria Math"/>
+                  <w:vertAlign w:val="subscript"/>
+                </w:rPr>
+                <m:t>γ</m:t>
+              </m:r>
+            </m:e>
+            <m:sub>
+              <m:r>
+                <w:rPr>
+                  <w:rFonts w:ascii="Cambria Math" w:eastAsiaTheme="minorEastAsia" w:hAnsi="Cambria Math"/>
+                  <w:vertAlign w:val="subscript"/>
+                </w:rPr>
+                <m:t>g</m:t>
+              </m:r>
+            </m:sub>
+          </m:sSub>
         </m:oMath>
       </m:oMathPara>
     </w:p>
@@ -1936,13 +2063,11 @@
       </w:pPr>
     </w:p>
     <w:p>
-      <w:pPr>
-        <w:rPr>
-          <w:rFonts w:eastAsiaTheme="minorEastAsia"/>
-        </w:rPr>
-      </w:pPr>
-      <w:r>
-        <w:t xml:space="preserve">The distribution implied by this likelihood is a compound Poisson-Uniform distribution. To simplify, we approximate this compound distribution as a scaled Poisson distribution with parameter related to the mixture component parameter </w:t>
+      <w:r>
+        <w:t xml:space="preserve">The distribution implied by this likelihood is a compound Poisson-Uniform distribution. </w:t>
+      </w:r>
+      <w:r>
+        <w:t xml:space="preserve">We numerically approximate this integral by calculating the average conditional likelihood across several values of </w:t>
       </w:r>
       <m:oMath>
         <m:sSub>
@@ -1958,6 +2083,117 @@
             <m:r>
               <w:rPr>
                 <w:rFonts w:ascii="Cambria Math" w:hAnsi="Cambria Math"/>
+              </w:rPr>
+              <m:t>γ</m:t>
+            </m:r>
+          </m:e>
+          <m:sub>
+            <m:r>
+              <w:rPr>
+                <w:rFonts w:ascii="Cambria Math" w:hAnsi="Cambria Math"/>
+              </w:rPr>
+              <m:t>g</m:t>
+            </m:r>
+          </m:sub>
+        </m:sSub>
+      </m:oMath>
+      <w:r>
+        <w:rPr>
+          <w:rFonts w:eastAsiaTheme="minorEastAsia"/>
+        </w:rPr>
+        <w:t xml:space="preserve"> </w:t>
+      </w:r>
+      <w:r>
+        <w:t xml:space="preserve">along the domain of </w:t>
+      </w:r>
+      <m:oMath>
+        <m:sSub>
+          <m:sSubPr>
+            <m:ctrlPr>
+              <w:rPr>
+                <w:rFonts w:ascii="Cambria Math" w:hAnsi="Cambria Math"/>
+                <w:i/>
+                <w:vertAlign w:val="subscript"/>
+              </w:rPr>
+            </m:ctrlPr>
+          </m:sSubPr>
+          <m:e>
+            <m:r>
+              <w:rPr>
+                <w:rFonts w:ascii="Cambria Math" w:hAnsi="Cambria Math"/>
+                <w:vertAlign w:val="subscript"/>
+              </w:rPr>
+              <m:t>γ</m:t>
+            </m:r>
+          </m:e>
+          <m:sub>
+            <m:r>
+              <w:rPr>
+                <w:rFonts w:ascii="Cambria Math" w:hAnsi="Cambria Math"/>
+                <w:vertAlign w:val="subscript"/>
+              </w:rPr>
+              <m:t>g</m:t>
+            </m:r>
+          </m:sub>
+        </m:sSub>
+        <m:r>
+          <w:rPr>
+            <w:rFonts w:ascii="Cambria Math" w:hAnsi="Cambria Math"/>
+            <w:vertAlign w:val="subscript"/>
+          </w:rPr>
+          <m:t xml:space="preserve"> | </m:t>
+        </m:r>
+        <m:sSub>
+          <m:sSubPr>
+            <m:ctrlPr>
+              <w:rPr>
+                <w:rFonts w:ascii="Cambria Math" w:hAnsi="Cambria Math"/>
+                <w:i/>
+                <w:vertAlign w:val="subscript"/>
+              </w:rPr>
+            </m:ctrlPr>
+          </m:sSubPr>
+          <m:e>
+            <m:r>
+              <w:rPr>
+                <w:rFonts w:ascii="Cambria Math" w:hAnsi="Cambria Math"/>
+                <w:vertAlign w:val="subscript"/>
+              </w:rPr>
+              <m:t>z</m:t>
+            </m:r>
+          </m:e>
+          <m:sub>
+            <m:r>
+              <w:rPr>
+                <w:rFonts w:ascii="Cambria Math" w:hAnsi="Cambria Math"/>
+                <w:vertAlign w:val="subscript"/>
+              </w:rPr>
+              <m:t>g</m:t>
+            </m:r>
+          </m:sub>
+        </m:sSub>
+        <m:r>
+          <w:rPr>
+            <w:rFonts w:ascii="Cambria Math" w:hAnsi="Cambria Math"/>
+            <w:vertAlign w:val="subscript"/>
+          </w:rPr>
+          <m:t>=i~</m:t>
+        </m:r>
+        <m:sSub>
+          <m:sSubPr>
+            <m:ctrlPr>
+              <w:rPr>
+                <w:rFonts w:ascii="Cambria Math" w:hAnsi="Cambria Math"/>
+                <w:i/>
+                <w:vertAlign w:val="subscript"/>
+              </w:rPr>
+            </m:ctrlPr>
+          </m:sSubPr>
+          <m:e>
+            <m:r>
+              <w:rPr>
+                <w:rFonts w:ascii="Cambria Math" w:hAnsi="Cambria Math"/>
+                <w:vertAlign w:val="subscript"/>
               </w:rPr>
               <m:t>b</m:t>
             </m:r>
@@ -1966,556 +2202,48 @@
             <m:r>
               <w:rPr>
                 <w:rFonts w:ascii="Cambria Math" w:hAnsi="Cambria Math"/>
+                <w:vertAlign w:val="subscript"/>
               </w:rPr>
               <m:t>i</m:t>
             </m:r>
           </m:sub>
         </m:sSub>
-      </m:oMath>
-      <w:r>
-        <w:rPr>
-          <w:rFonts w:eastAsiaTheme="minorEastAsia"/>
-        </w:rPr>
-        <w:t>:</w:t>
-      </w:r>
-    </w:p>
-    <w:p>
-      <w:pPr>
-        <w:rPr>
-          <w:rFonts w:eastAsiaTheme="minorEastAsia"/>
-        </w:rPr>
-      </w:pPr>
-    </w:p>
-    <w:p>
-      <w:pPr>
-        <w:rPr>
-          <w:rFonts w:eastAsiaTheme="minorEastAsia"/>
-          <w:vertAlign w:val="subscript"/>
-        </w:rPr>
-      </w:pPr>
-      <m:oMathPara>
-        <m:oMath>
-          <m:r>
-            <w:rPr>
-              <w:rFonts w:ascii="Cambria Math" w:hAnsi="Cambria Math"/>
-              <w:vertAlign w:val="subscript"/>
-            </w:rPr>
-            <w:lastRenderedPageBreak/>
-            <m:t>P</m:t>
-          </m:r>
-          <m:d>
-            <m:dPr>
-              <m:ctrlPr>
-                <w:rPr>
-                  <w:rFonts w:ascii="Cambria Math" w:hAnsi="Cambria Math"/>
-                  <w:i/>
-                  <w:vertAlign w:val="subscript"/>
-                </w:rPr>
-              </m:ctrlPr>
-            </m:dPr>
-            <m:e>
-              <m:sSub>
-                <m:sSubPr>
-                  <m:ctrlPr>
-                    <w:rPr>
-                      <w:rFonts w:ascii="Cambria Math" w:hAnsi="Cambria Math"/>
-                      <w:i/>
-                      <w:vertAlign w:val="subscript"/>
-                    </w:rPr>
-                  </m:ctrlPr>
-                </m:sSubPr>
-                <m:e>
-                  <m:r>
-                    <w:rPr>
-                      <w:rFonts w:ascii="Cambria Math" w:hAnsi="Cambria Math"/>
-                      <w:vertAlign w:val="subscript"/>
-                    </w:rPr>
-                    <m:t>k</m:t>
-                  </m:r>
-                </m:e>
-                <m:sub>
-                  <m:r>
-                    <w:rPr>
-                      <w:rFonts w:ascii="Cambria Math" w:hAnsi="Cambria Math"/>
-                      <w:vertAlign w:val="subscript"/>
-                    </w:rPr>
-                    <m:t>g</m:t>
-                  </m:r>
-                </m:sub>
-              </m:sSub>
-            </m:e>
-            <m:e>
-              <m:sSub>
-                <m:sSubPr>
-                  <m:ctrlPr>
-                    <w:rPr>
-                      <w:rFonts w:ascii="Cambria Math" w:hAnsi="Cambria Math"/>
-                      <w:i/>
-                      <w:vertAlign w:val="subscript"/>
-                    </w:rPr>
-                  </m:ctrlPr>
-                </m:sSubPr>
-                <m:e>
-                  <m:r>
-                    <w:rPr>
-                      <w:rFonts w:ascii="Cambria Math" w:hAnsi="Cambria Math"/>
-                      <w:vertAlign w:val="subscript"/>
-                    </w:rPr>
-                    <m:t>γ</m:t>
-                  </m:r>
-                </m:e>
-                <m:sub>
-                  <m:r>
-                    <w:rPr>
-                      <w:rFonts w:ascii="Cambria Math" w:hAnsi="Cambria Math"/>
-                      <w:vertAlign w:val="subscript"/>
-                    </w:rPr>
-                    <m:t>g</m:t>
-                  </m:r>
-                </m:sub>
-              </m:sSub>
-            </m:e>
-          </m:d>
-          <m:r>
-            <w:rPr>
-              <w:rFonts w:ascii="Cambria Math" w:hAnsi="Cambria Math"/>
-              <w:vertAlign w:val="subscript"/>
-            </w:rPr>
-            <m:t>P</m:t>
-          </m:r>
-          <m:d>
-            <m:dPr>
-              <m:ctrlPr>
-                <w:rPr>
-                  <w:rFonts w:ascii="Cambria Math" w:hAnsi="Cambria Math"/>
-                  <w:i/>
-                  <w:vertAlign w:val="subscript"/>
-                </w:rPr>
-              </m:ctrlPr>
-            </m:dPr>
-            <m:e>
-              <m:sSub>
-                <m:sSubPr>
-                  <m:ctrlPr>
-                    <w:rPr>
-                      <w:rFonts w:ascii="Cambria Math" w:hAnsi="Cambria Math"/>
-                      <w:i/>
-                      <w:vertAlign w:val="subscript"/>
-                    </w:rPr>
-                  </m:ctrlPr>
-                </m:sSubPr>
-                <m:e>
-                  <m:r>
-                    <w:rPr>
-                      <w:rFonts w:ascii="Cambria Math" w:hAnsi="Cambria Math"/>
-                      <w:vertAlign w:val="subscript"/>
-                    </w:rPr>
-                    <m:t>γ</m:t>
-                  </m:r>
-                </m:e>
-                <m:sub>
-                  <m:r>
-                    <w:rPr>
-                      <w:rFonts w:ascii="Cambria Math" w:hAnsi="Cambria Math"/>
-                      <w:vertAlign w:val="subscript"/>
-                    </w:rPr>
-                    <m:t>g</m:t>
-                  </m:r>
-                </m:sub>
-              </m:sSub>
-            </m:e>
-            <m:e>
-              <m:sSub>
-                <m:sSubPr>
-                  <m:ctrlPr>
-                    <w:rPr>
-                      <w:rFonts w:ascii="Cambria Math" w:hAnsi="Cambria Math"/>
-                      <w:i/>
-                      <w:vertAlign w:val="subscript"/>
-                    </w:rPr>
-                  </m:ctrlPr>
-                </m:sSubPr>
-                <m:e>
-                  <m:r>
-                    <w:rPr>
-                      <w:rFonts w:ascii="Cambria Math" w:hAnsi="Cambria Math"/>
-                      <w:vertAlign w:val="subscript"/>
-                    </w:rPr>
-                    <m:t>z</m:t>
-                  </m:r>
-                </m:e>
-                <m:sub>
-                  <m:r>
-                    <w:rPr>
-                      <w:rFonts w:ascii="Cambria Math" w:hAnsi="Cambria Math"/>
-                      <w:vertAlign w:val="subscript"/>
-                    </w:rPr>
-                    <m:t>g</m:t>
-                  </m:r>
-                </m:sub>
-              </m:sSub>
-              <m:r>
-                <w:rPr>
-                  <w:rFonts w:ascii="Cambria Math" w:hAnsi="Cambria Math"/>
-                  <w:vertAlign w:val="subscript"/>
-                </w:rPr>
-                <m:t>=i</m:t>
-              </m:r>
-            </m:e>
-          </m:d>
-          <m:r>
-            <w:rPr>
-              <w:rFonts w:ascii="Cambria Math" w:hAnsi="Cambria Math"/>
-              <w:vertAlign w:val="subscript"/>
-            </w:rPr>
-            <m:t xml:space="preserve"> ≈P</m:t>
-          </m:r>
-          <m:d>
-            <m:dPr>
-              <m:ctrlPr>
-                <w:rPr>
-                  <w:rFonts w:ascii="Cambria Math" w:hAnsi="Cambria Math"/>
-                  <w:i/>
-                  <w:vertAlign w:val="subscript"/>
-                </w:rPr>
-              </m:ctrlPr>
-            </m:dPr>
-            <m:e>
-              <m:sSub>
-                <m:sSubPr>
-                  <m:ctrlPr>
-                    <w:rPr>
-                      <w:rFonts w:ascii="Cambria Math" w:hAnsi="Cambria Math"/>
-                      <w:i/>
-                      <w:vertAlign w:val="subscript"/>
-                    </w:rPr>
-                  </m:ctrlPr>
-                </m:sSubPr>
-                <m:e>
-                  <m:r>
-                    <w:rPr>
-                      <w:rFonts w:ascii="Cambria Math" w:hAnsi="Cambria Math"/>
-                      <w:vertAlign w:val="subscript"/>
-                    </w:rPr>
-                    <m:t>k</m:t>
-                  </m:r>
-                </m:e>
-                <m:sub>
-                  <m:r>
-                    <w:rPr>
-                      <w:rFonts w:ascii="Cambria Math" w:hAnsi="Cambria Math"/>
-                      <w:vertAlign w:val="subscript"/>
-                    </w:rPr>
-                    <m:t>g</m:t>
-                  </m:r>
-                </m:sub>
-              </m:sSub>
-            </m:e>
-            <m:e>
-              <m:sSub>
-                <m:sSubPr>
-                  <m:ctrlPr>
-                    <w:rPr>
-                      <w:rFonts w:ascii="Cambria Math" w:hAnsi="Cambria Math"/>
-                      <w:i/>
-                      <w:vertAlign w:val="subscript"/>
-                    </w:rPr>
-                  </m:ctrlPr>
-                </m:sSubPr>
-                <m:e>
-                  <m:r>
-                    <w:rPr>
-                      <w:rFonts w:ascii="Cambria Math" w:hAnsi="Cambria Math"/>
-                      <w:vertAlign w:val="subscript"/>
-                    </w:rPr>
-                    <m:t>z</m:t>
-                  </m:r>
-                </m:e>
-                <m:sub>
-                  <m:r>
-                    <w:rPr>
-                      <w:rFonts w:ascii="Cambria Math" w:hAnsi="Cambria Math"/>
-                      <w:vertAlign w:val="subscript"/>
-                    </w:rPr>
-                    <m:t>g</m:t>
-                  </m:r>
-                </m:sub>
-              </m:sSub>
-              <m:r>
-                <w:rPr>
-                  <w:rFonts w:ascii="Cambria Math" w:hAnsi="Cambria Math"/>
-                  <w:vertAlign w:val="subscript"/>
-                </w:rPr>
-                <m:t>=i</m:t>
-              </m:r>
-            </m:e>
-          </m:d>
-          <m:r>
-            <w:rPr>
-              <w:rFonts w:ascii="Cambria Math" w:eastAsiaTheme="minorEastAsia" w:hAnsi="Cambria Math"/>
-              <w:vertAlign w:val="subscript"/>
-            </w:rPr>
-            <m:t xml:space="preserve"> </m:t>
-          </m:r>
-        </m:oMath>
-      </m:oMathPara>
-    </w:p>
-    <w:p>
-      <w:pPr>
-        <w:rPr>
-          <w:rFonts w:eastAsiaTheme="minorEastAsia"/>
-          <w:vertAlign w:val="subscript"/>
-        </w:rPr>
-      </w:pPr>
-      <m:oMathPara>
-        <m:oMath>
-          <m:sSub>
-            <m:sSubPr>
-              <m:ctrlPr>
-                <w:rPr>
-                  <w:rFonts w:ascii="Cambria Math" w:eastAsiaTheme="minorEastAsia" w:hAnsi="Cambria Math"/>
-                  <w:i/>
-                  <w:vertAlign w:val="subscript"/>
-                </w:rPr>
-              </m:ctrlPr>
-            </m:sSubPr>
-            <m:e>
-              <m:r>
-                <w:rPr>
-                  <w:rFonts w:ascii="Cambria Math" w:eastAsiaTheme="minorEastAsia" w:hAnsi="Cambria Math"/>
-                  <w:vertAlign w:val="subscript"/>
-                </w:rPr>
-                <m:t>k</m:t>
-              </m:r>
-            </m:e>
-            <m:sub>
-              <m:r>
-                <w:rPr>
-                  <w:rFonts w:ascii="Cambria Math" w:eastAsiaTheme="minorEastAsia" w:hAnsi="Cambria Math"/>
-                  <w:vertAlign w:val="subscript"/>
-                </w:rPr>
-                <m:t>g</m:t>
-              </m:r>
-            </m:sub>
-          </m:sSub>
-          <m:r>
-            <w:rPr>
-              <w:rFonts w:ascii="Cambria Math" w:eastAsiaTheme="minorEastAsia" w:hAnsi="Cambria Math"/>
-              <w:vertAlign w:val="subscript"/>
-            </w:rPr>
-            <m:t>|</m:t>
-          </m:r>
-          <m:sSub>
-            <m:sSubPr>
-              <m:ctrlPr>
-                <w:rPr>
-                  <w:rFonts w:ascii="Cambria Math" w:eastAsiaTheme="minorEastAsia" w:hAnsi="Cambria Math"/>
-                  <w:i/>
-                  <w:vertAlign w:val="subscript"/>
-                </w:rPr>
-              </m:ctrlPr>
-            </m:sSubPr>
-            <m:e>
-              <m:r>
-                <w:rPr>
-                  <w:rFonts w:ascii="Cambria Math" w:eastAsiaTheme="minorEastAsia" w:hAnsi="Cambria Math"/>
-                  <w:vertAlign w:val="subscript"/>
-                </w:rPr>
-                <m:t>z</m:t>
-              </m:r>
-            </m:e>
-            <m:sub>
-              <m:r>
-                <w:rPr>
-                  <w:rFonts w:ascii="Cambria Math" w:eastAsiaTheme="minorEastAsia" w:hAnsi="Cambria Math"/>
-                  <w:vertAlign w:val="subscript"/>
-                </w:rPr>
-                <m:t>g</m:t>
-              </m:r>
-            </m:sub>
-          </m:sSub>
-          <m:r>
-            <w:rPr>
-              <w:rFonts w:ascii="Cambria Math" w:eastAsiaTheme="minorEastAsia" w:hAnsi="Cambria Math"/>
-              <w:vertAlign w:val="subscript"/>
-            </w:rPr>
-            <m:t>=i ~ Pois(2</m:t>
-          </m:r>
-          <m:sSub>
-            <m:sSubPr>
-              <m:ctrlPr>
-                <w:rPr>
-                  <w:rFonts w:ascii="Cambria Math" w:eastAsiaTheme="minorEastAsia" w:hAnsi="Cambria Math"/>
-                  <w:i/>
-                  <w:vertAlign w:val="subscript"/>
-                </w:rPr>
-              </m:ctrlPr>
-            </m:sSubPr>
-            <m:e>
-              <m:r>
-                <w:rPr>
-                  <w:rFonts w:ascii="Cambria Math" w:eastAsiaTheme="minorEastAsia" w:hAnsi="Cambria Math"/>
-                  <w:vertAlign w:val="subscript"/>
-                </w:rPr>
-                <m:t>μ</m:t>
-              </m:r>
-            </m:e>
-            <m:sub>
-              <m:r>
-                <w:rPr>
-                  <w:rFonts w:ascii="Cambria Math" w:eastAsiaTheme="minorEastAsia" w:hAnsi="Cambria Math"/>
-                  <w:vertAlign w:val="subscript"/>
-                </w:rPr>
-                <m:t>g</m:t>
-              </m:r>
-            </m:sub>
-          </m:sSub>
-          <m:r>
-            <w:rPr>
-              <w:rFonts w:ascii="Cambria Math" w:eastAsiaTheme="minorEastAsia" w:hAnsi="Cambria Math"/>
-              <w:vertAlign w:val="subscript"/>
-            </w:rPr>
-            <m:t>N*</m:t>
-          </m:r>
-          <m:func>
-            <m:funcPr>
-              <m:ctrlPr>
-                <w:rPr>
-                  <w:rFonts w:ascii="Cambria Math" w:eastAsiaTheme="minorEastAsia" w:hAnsi="Cambria Math"/>
-                  <w:vertAlign w:val="subscript"/>
-                </w:rPr>
-              </m:ctrlPr>
-            </m:funcPr>
-            <m:fName>
-              <m:r>
-                <m:rPr>
-                  <m:sty m:val="p"/>
-                </m:rPr>
-                <w:rPr>
-                  <w:rFonts w:ascii="Cambria Math" w:eastAsiaTheme="minorEastAsia" w:hAnsi="Cambria Math"/>
-                  <w:vertAlign w:val="subscript"/>
-                </w:rPr>
-                <m:t>exp</m:t>
-              </m:r>
-              <m:ctrlPr>
-                <w:rPr>
-                  <w:rFonts w:ascii="Cambria Math" w:eastAsiaTheme="minorEastAsia" w:hAnsi="Cambria Math"/>
-                  <w:i/>
-                  <w:vertAlign w:val="subscript"/>
-                </w:rPr>
-              </m:ctrlPr>
-            </m:fName>
-            <m:e>
-              <m:d>
-                <m:dPr>
-                  <m:ctrlPr>
-                    <w:rPr>
-                      <w:rFonts w:ascii="Cambria Math" w:eastAsiaTheme="minorEastAsia" w:hAnsi="Cambria Math"/>
-                      <w:vertAlign w:val="subscript"/>
-                    </w:rPr>
-                  </m:ctrlPr>
-                </m:dPr>
-                <m:e>
-                  <m:sSub>
-                    <m:sSubPr>
-                      <m:ctrlPr>
-                        <w:rPr>
-                          <w:rFonts w:ascii="Cambria Math" w:eastAsiaTheme="minorEastAsia" w:hAnsi="Cambria Math"/>
-                          <w:vertAlign w:val="subscript"/>
-                        </w:rPr>
-                      </m:ctrlPr>
-                    </m:sSubPr>
-                    <m:e>
-                      <m:r>
-                        <w:rPr>
-                          <w:rFonts w:ascii="Cambria Math" w:eastAsiaTheme="minorEastAsia" w:hAnsi="Cambria Math"/>
-                          <w:vertAlign w:val="subscript"/>
-                        </w:rPr>
-                        <m:t>b</m:t>
-                      </m:r>
-                    </m:e>
-                    <m:sub>
-                      <m:r>
-                        <m:rPr>
-                          <m:sty m:val="p"/>
-                        </m:rPr>
-                        <w:rPr>
-                          <w:rFonts w:ascii="Cambria Math" w:eastAsiaTheme="minorEastAsia" w:hAnsi="Cambria Math"/>
-                          <w:vertAlign w:val="subscript"/>
-                        </w:rPr>
-                        <m:t>i</m:t>
-                      </m:r>
-                    </m:sub>
-                  </m:sSub>
-                </m:e>
-              </m:d>
-            </m:e>
-          </m:func>
-          <m:r>
-            <m:rPr>
-              <m:sty m:val="p"/>
-            </m:rPr>
-            <w:rPr>
-              <w:rFonts w:ascii="Cambria Math" w:eastAsiaTheme="minorEastAsia" w:hAnsi="Cambria Math"/>
-              <w:vertAlign w:val="subscript"/>
-            </w:rPr>
-            <m:t>)</m:t>
-          </m:r>
-        </m:oMath>
-      </m:oMathPara>
-    </w:p>
-    <w:p>
-      <w:pPr>
-        <w:rPr>
-          <w:rFonts w:eastAsiaTheme="minorEastAsia"/>
-        </w:rPr>
-      </w:pPr>
-    </w:p>
-    <w:p>
-      <w:pPr>
-        <w:rPr>
-          <w:rFonts w:eastAsiaTheme="minorEastAsia"/>
-        </w:rPr>
-      </w:pPr>
-      <w:r>
-        <w:rPr>
-          <w:rFonts w:eastAsiaTheme="minorEastAsia"/>
-        </w:rPr>
-        <w:t xml:space="preserve">The likelihood of each observation, for each component, can be efficiently pre-computed. Note that it is also possible to compute this likelihood as the average across a scaling grid for </w:t>
-      </w:r>
-      <m:oMath>
-        <m:sSub>
-          <m:sSubPr>
-            <m:ctrlPr>
-              <w:rPr>
-                <w:rFonts w:ascii="Cambria Math" w:eastAsiaTheme="minorEastAsia" w:hAnsi="Cambria Math"/>
-                <w:i/>
-              </w:rPr>
-            </m:ctrlPr>
-          </m:sSubPr>
-          <m:e>
-            <m:r>
-              <w:rPr>
-                <w:rFonts w:ascii="Cambria Math" w:eastAsiaTheme="minorEastAsia" w:hAnsi="Cambria Math"/>
-              </w:rPr>
-              <m:t>b</m:t>
-            </m:r>
-          </m:e>
-          <m:sub>
-            <m:r>
-              <w:rPr>
-                <w:rFonts w:ascii="Cambria Math" w:eastAsiaTheme="minorEastAsia" w:hAnsi="Cambria Math"/>
-              </w:rPr>
-              <m:t>i</m:t>
-            </m:r>
-          </m:sub>
-        </m:sSub>
-      </m:oMath>
-      <w:r>
-        <w:rPr>
-          <w:rFonts w:eastAsiaTheme="minorEastAsia"/>
-        </w:rPr>
-        <w:t>, which can buffer against misspecification of mixture components.</w:t>
+        <m:r>
+          <w:rPr>
+            <w:rFonts w:ascii="Cambria Math" w:hAnsi="Cambria Math"/>
+            <w:vertAlign w:val="subscript"/>
+          </w:rPr>
+          <m:t>Unif</m:t>
+        </m:r>
+      </m:oMath>
+      <w:r>
+        <w:rPr>
+          <w:rFonts w:eastAsiaTheme="minorEastAsia"/>
+        </w:rPr>
+        <w:t xml:space="preserve">. </w:t>
+      </w:r>
+    </w:p>
+    <w:p/>
+    <w:p/>
+    <w:p>
+      <w:pPr>
+        <w:jc w:val="center"/>
+        <w:rPr>
+          <w:rFonts w:eastAsiaTheme="minorEastAsia"/>
+        </w:rPr>
+      </w:pPr>
+    </w:p>
+    <w:p>
+      <w:pPr>
+        <w:rPr>
+          <w:rFonts w:eastAsiaTheme="minorEastAsia"/>
+        </w:rPr>
+      </w:pPr>
+      <w:r>
+        <w:rPr>
+          <w:rFonts w:eastAsiaTheme="minorEastAsia"/>
+        </w:rPr>
+        <w:t xml:space="preserve">The likelihood of each observation, for each component, can be efficiently pre-computed. </w:t>
       </w:r>
     </w:p>
     <w:p>

</xml_diff>